<commit_message>
work on login function in views.py
</commit_message>
<xml_diff>
--- a/django.docx
+++ b/django.docx
@@ -47,6 +47,9 @@
     </w:p>
     <w:p>
       <w:r>
+        <w:rPr>
+          <w:noProof/>
+        </w:rPr>
         <w:drawing>
           <wp:inline distT="0" distB="0" distL="0" distR="0" wp14:anchorId="5AA911BE" wp14:editId="669384F1">
             <wp:extent cx="5731510" cy="2664460"/>
@@ -86,6 +89,9 @@
     </w:p>
     <w:p>
       <w:r>
+        <w:rPr>
+          <w:noProof/>
+        </w:rPr>
         <w:drawing>
           <wp:inline distT="0" distB="0" distL="0" distR="0" wp14:anchorId="29599B61" wp14:editId="7CB3940E">
             <wp:extent cx="5731510" cy="2347595"/>
@@ -125,6 +131,9 @@
     </w:p>
     <w:p>
       <w:r>
+        <w:rPr>
+          <w:noProof/>
+        </w:rPr>
         <w:lastRenderedPageBreak/>
         <w:drawing>
           <wp:inline distT="0" distB="0" distL="0" distR="0" wp14:anchorId="0E4D1714" wp14:editId="378641C2">
@@ -165,6 +174,9 @@
     </w:p>
     <w:p>
       <w:r>
+        <w:rPr>
+          <w:noProof/>
+        </w:rPr>
         <w:drawing>
           <wp:inline distT="0" distB="0" distL="0" distR="0" wp14:anchorId="5A595323" wp14:editId="13EC1B9D">
             <wp:extent cx="5731510" cy="3295015"/>
@@ -204,6 +216,9 @@
     </w:p>
     <w:p>
       <w:r>
+        <w:rPr>
+          <w:noProof/>
+        </w:rPr>
         <w:lastRenderedPageBreak/>
         <w:drawing>
           <wp:inline distT="0" distB="0" distL="0" distR="0" wp14:anchorId="06C62D7F" wp14:editId="278884C4">
@@ -244,6 +259,55 @@
     </w:p>
     <w:p>
       <w:r>
+        <w:t>Booking API Response: 403 {"</w:t>
+      </w:r>
+      <w:proofErr w:type="spellStart"/>
+      <w:r>
+        <w:t>detail":"Authentication</w:t>
+      </w:r>
+      <w:proofErr w:type="spellEnd"/>
+      <w:r>
+        <w:t xml:space="preserve"> credentials were not provided."}</w:t>
+      </w:r>
+    </w:p>
+    <w:p>
+      <w:r>
+        <w:t xml:space="preserve">That means your DRF </w:t>
+      </w:r>
+      <w:r>
+        <w:rPr>
+          <w:b/>
+          <w:bCs/>
+        </w:rPr>
+        <w:t>bookings/ endpoint is protected by authentication</w:t>
+      </w:r>
+      <w:r>
+        <w:t xml:space="preserve">, but your frontend request with </w:t>
+      </w:r>
+      <w:proofErr w:type="spellStart"/>
+      <w:r>
+        <w:t>requests.post</w:t>
+      </w:r>
+      <w:proofErr w:type="spellEnd"/>
+      <w:r>
+        <w:t xml:space="preserve">(...) is </w:t>
+      </w:r>
+      <w:r>
+        <w:rPr>
+          <w:b/>
+          <w:bCs/>
+        </w:rPr>
+        <w:t>not sending any token/cookie/session credentials</w:t>
+      </w:r>
+      <w:r>
+        <w:t>.</w:t>
+      </w:r>
+    </w:p>
+    <w:p>
+      <w:r>
+        <w:rPr>
+          <w:noProof/>
+        </w:rPr>
         <w:lastRenderedPageBreak/>
         <w:drawing>
           <wp:inline distT="0" distB="0" distL="0" distR="0" wp14:anchorId="0C9CC98D" wp14:editId="21D3BD87">
@@ -282,6 +346,9 @@
         </w:drawing>
       </w:r>
       <w:r>
+        <w:rPr>
+          <w:noProof/>
+        </w:rPr>
         <w:drawing>
           <wp:inline distT="0" distB="0" distL="0" distR="0" wp14:anchorId="2A06EC2F" wp14:editId="54392481">
             <wp:extent cx="5731510" cy="1561465"/>
@@ -319,6 +386,9 @@
         </w:drawing>
       </w:r>
       <w:r>
+        <w:rPr>
+          <w:noProof/>
+        </w:rPr>
         <w:drawing>
           <wp:inline distT="0" distB="0" distL="0" distR="0" wp14:anchorId="21512EEC" wp14:editId="067BF1D3">
             <wp:extent cx="5731510" cy="2862580"/>
@@ -969,7 +1039,6 @@
   <w:style w:type="character" w:default="1" w:styleId="DefaultParagraphFont">
     <w:name w:val="Default Paragraph Font"/>
     <w:uiPriority w:val="1"/>
-    <w:semiHidden/>
     <w:unhideWhenUsed/>
   </w:style>
   <w:style w:type="table" w:default="1" w:styleId="TableNormal">

</xml_diff>